<commit_message>
Poprawa opisu kodu aplikacji desktopowej w dokumentacji
</commit_message>
<xml_diff>
--- a/WERSJA_ROBOCZA_DOKUMENTACJA.docx
+++ b/WERSJA_ROBOCZA_DOKUMENTACJA.docx
@@ -72,7 +72,7 @@
         <w:pStyle w:val="ListParagraph"/>
         <w:numPr>
           <w:ilvl w:val="0"/>
-          <w:numId w:val="2"/>
+          <w:numId w:val="3"/>
         </w:numPr>
         <w:rPr>
           <w:b/>
@@ -153,31 +153,6 @@
       </w:pPr>
       <w:r>
         <w:rPr/>
-      </w:r>
-    </w:p>
-    <w:p>
-      <w:pPr>
-        <w:pStyle w:val="ListParagraph"/>
-        <w:numPr>
-          <w:ilvl w:val="0"/>
-          <w:numId w:val="2"/>
-        </w:numPr>
-        <w:rPr>
-          <w:b/>
-          <w:b/>
-        </w:rPr>
-      </w:pPr>
-      <w:r>
-        <w:rPr>
-          <w:b/>
-        </w:rPr>
-        <w:t xml:space="preserve"> </w:t>
-      </w:r>
-      <w:r>
-        <w:rPr>
-          <w:b/>
-        </w:rPr>
-        <w:t>Założenia niefunkcjonalne:</w:t>
       </w:r>
     </w:p>
     <w:p>
@@ -187,11 +162,288 @@
           <w:ilvl w:val="0"/>
           <w:numId w:val="3"/>
         </w:numPr>
+        <w:rPr>
+          <w:b/>
+          <w:b/>
+        </w:rPr>
+      </w:pPr>
+      <w:r>
+        <w:rPr>
+          <w:b/>
+        </w:rPr>
+        <w:t xml:space="preserve"> </w:t>
+      </w:r>
+      <w:r>
+        <w:rPr>
+          <w:b/>
+        </w:rPr>
+        <w:t>Założenia niefunkcjonalne:</w:t>
+      </w:r>
+    </w:p>
+    <w:p>
+      <w:pPr>
+        <w:pStyle w:val="ListParagraph"/>
+        <w:numPr>
+          <w:ilvl w:val="0"/>
+          <w:numId w:val="4"/>
+        </w:numPr>
         <w:rPr/>
       </w:pPr>
       <w:r>
         <w:rPr/>
         <w:t>Użyteczność – Widok wiadomości będzie wyświetlany od góry w dół (na dole będą znajdować się najnowsze wiadomości), wybór użytkownika z wyświetloną nazwą i statusem dostępności.</w:t>
+      </w:r>
+    </w:p>
+    <w:p>
+      <w:pPr>
+        <w:pStyle w:val="ListParagraph"/>
+        <w:numPr>
+          <w:ilvl w:val="0"/>
+          <w:numId w:val="4"/>
+        </w:numPr>
+        <w:rPr/>
+      </w:pPr>
+      <w:r>
+        <w:rPr/>
+        <w:t>Niezawodność - Czas awarii nie może być dłuższy niż 3 godziny. Czas wysyłania wiadomości nie może być dłuższy niż 3 minuty.</w:t>
+      </w:r>
+    </w:p>
+    <w:p>
+      <w:pPr>
+        <w:pStyle w:val="ListParagraph"/>
+        <w:numPr>
+          <w:ilvl w:val="0"/>
+          <w:numId w:val="4"/>
+        </w:numPr>
+        <w:rPr/>
+      </w:pPr>
+      <w:r>
+        <w:rPr/>
+        <w:t>Wydajność - Czas wysyłania wiadomości nie może być dłuższy niż 3 minuty. Czas zmiany statusu nie może być dłuższy niż 5 minut. Czas logowania do aplikacji nie może trwać dłużej niż 3 minuty.</w:t>
+      </w:r>
+    </w:p>
+    <w:p>
+      <w:pPr>
+        <w:pStyle w:val="ListParagraph"/>
+        <w:numPr>
+          <w:ilvl w:val="0"/>
+          <w:numId w:val="4"/>
+        </w:numPr>
+        <w:rPr/>
+      </w:pPr>
+      <w:r>
+        <w:rPr/>
+        <w:t>Wspieralność – Aplikacja na telefon będzie obsługiwana przez system Android KitKat 4.4 lub nowszy, a aplikacja na komputery osobiste będzie wspierana i obsługiwana przez system Windows 7 lub nowszy.</w:t>
+      </w:r>
+    </w:p>
+    <w:p>
+      <w:pPr>
+        <w:pStyle w:val="ListParagraph"/>
+        <w:rPr>
+          <w:b/>
+          <w:b/>
+        </w:rPr>
+      </w:pPr>
+      <w:r>
+        <w:rPr>
+          <w:b/>
+        </w:rPr>
+      </w:r>
+    </w:p>
+    <w:p>
+      <w:pPr>
+        <w:pStyle w:val="ListParagraph"/>
+        <w:rPr>
+          <w:b/>
+          <w:b/>
+        </w:rPr>
+      </w:pPr>
+      <w:r>
+        <w:rPr>
+          <w:b/>
+        </w:rPr>
+      </w:r>
+    </w:p>
+    <w:p>
+      <w:pPr>
+        <w:pStyle w:val="ListParagraph"/>
+        <w:rPr>
+          <w:b/>
+          <w:b/>
+        </w:rPr>
+      </w:pPr>
+      <w:r>
+        <w:rPr>
+          <w:b/>
+        </w:rPr>
+      </w:r>
+    </w:p>
+    <w:p>
+      <w:pPr>
+        <w:pStyle w:val="ListParagraph"/>
+        <w:rPr>
+          <w:b/>
+          <w:b/>
+        </w:rPr>
+      </w:pPr>
+      <w:r>
+        <w:rPr>
+          <w:b/>
+        </w:rPr>
+      </w:r>
+    </w:p>
+    <w:p>
+      <w:pPr>
+        <w:pStyle w:val="ListParagraph"/>
+        <w:rPr>
+          <w:b/>
+          <w:b/>
+        </w:rPr>
+      </w:pPr>
+      <w:r>
+        <w:rPr>
+          <w:b/>
+        </w:rPr>
+      </w:r>
+    </w:p>
+    <w:p>
+      <w:pPr>
+        <w:pStyle w:val="ListParagraph"/>
+        <w:rPr>
+          <w:b/>
+          <w:b/>
+        </w:rPr>
+      </w:pPr>
+      <w:r>
+        <w:rPr>
+          <w:b/>
+        </w:rPr>
+      </w:r>
+    </w:p>
+    <w:p>
+      <w:pPr>
+        <w:pStyle w:val="ListParagraph"/>
+        <w:rPr>
+          <w:b/>
+          <w:b/>
+        </w:rPr>
+      </w:pPr>
+      <w:r>
+        <w:rPr>
+          <w:b/>
+        </w:rPr>
+      </w:r>
+    </w:p>
+    <w:p>
+      <w:pPr>
+        <w:pStyle w:val="ListParagraph"/>
+        <w:rPr>
+          <w:b/>
+          <w:b/>
+        </w:rPr>
+      </w:pPr>
+      <w:r>
+        <w:rPr>
+          <w:b/>
+        </w:rPr>
+      </w:r>
+    </w:p>
+    <w:p>
+      <w:pPr>
+        <w:pStyle w:val="ListParagraph"/>
+        <w:rPr>
+          <w:b/>
+          <w:b/>
+        </w:rPr>
+      </w:pPr>
+      <w:r>
+        <w:rPr>
+          <w:b/>
+        </w:rPr>
+      </w:r>
+    </w:p>
+    <w:p>
+      <w:pPr>
+        <w:pStyle w:val="ListParagraph"/>
+        <w:rPr>
+          <w:b/>
+          <w:b/>
+        </w:rPr>
+      </w:pPr>
+      <w:r>
+        <w:rPr>
+          <w:b/>
+        </w:rPr>
+      </w:r>
+    </w:p>
+    <w:p>
+      <w:pPr>
+        <w:pStyle w:val="ListParagraph"/>
+        <w:rPr>
+          <w:b/>
+          <w:b/>
+        </w:rPr>
+      </w:pPr>
+      <w:r>
+        <w:rPr>
+          <w:b/>
+        </w:rPr>
+      </w:r>
+    </w:p>
+    <w:p>
+      <w:pPr>
+        <w:pStyle w:val="ListParagraph"/>
+        <w:rPr>
+          <w:b/>
+          <w:b/>
+        </w:rPr>
+      </w:pPr>
+      <w:r>
+        <w:rPr>
+          <w:b/>
+        </w:rPr>
+      </w:r>
+    </w:p>
+    <w:p>
+      <w:pPr>
+        <w:pStyle w:val="ListParagraph"/>
+        <w:rPr>
+          <w:b/>
+          <w:b/>
+        </w:rPr>
+      </w:pPr>
+      <w:r>
+        <w:rPr>
+          <w:b/>
+        </w:rPr>
+      </w:r>
+    </w:p>
+    <w:p>
+      <w:pPr>
+        <w:pStyle w:val="ListParagraph"/>
+        <w:rPr>
+          <w:b/>
+          <w:b/>
+        </w:rPr>
+      </w:pPr>
+      <w:r>
+        <w:rPr>
+          <w:b/>
+        </w:rPr>
+      </w:r>
+    </w:p>
+    <w:p>
+      <w:pPr>
+        <w:pStyle w:val="ListParagraph"/>
+        <w:rPr>
+          <w:b/>
+          <w:b/>
+        </w:rPr>
+      </w:pPr>
+      <w:r>
+        <w:rPr>
+          <w:b/>
+        </w:rPr>
       </w:r>
     </w:p>
     <w:p>
@@ -204,258 +456,6 @@
         <w:rPr/>
       </w:pPr>
       <w:r>
-        <w:rPr/>
-        <w:t>Niezawodność - Czas awarii nie może być dłuższy niż 3 godziny. Czas wysyłania wiadomości nie może być dłuższy niż 3 minuty.</w:t>
-      </w:r>
-    </w:p>
-    <w:p>
-      <w:pPr>
-        <w:pStyle w:val="ListParagraph"/>
-        <w:numPr>
-          <w:ilvl w:val="0"/>
-          <w:numId w:val="3"/>
-        </w:numPr>
-        <w:rPr/>
-      </w:pPr>
-      <w:r>
-        <w:rPr/>
-        <w:t>Wydajność - Czas wysyłania wiadomości nie może być dłuższy niż 3 minuty. Czas zmiany statusu nie może być dłuższy niż 5 minut. Czas logowania do aplikacji nie może trwać dłużej niż 3 minuty.</w:t>
-      </w:r>
-    </w:p>
-    <w:p>
-      <w:pPr>
-        <w:pStyle w:val="ListParagraph"/>
-        <w:numPr>
-          <w:ilvl w:val="0"/>
-          <w:numId w:val="3"/>
-        </w:numPr>
-        <w:rPr/>
-      </w:pPr>
-      <w:r>
-        <w:rPr/>
-        <w:t>Wspieralność – Aplikacja na telefon będzie obsługiwana przez system Android KitKat 4.4 lub nowszy, a aplikacja na komputery osobiste będzie wspierana i obsługiwana przez system Windows 7 lub nowszy.</w:t>
-      </w:r>
-    </w:p>
-    <w:p>
-      <w:pPr>
-        <w:pStyle w:val="ListParagraph"/>
-        <w:rPr>
-          <w:b/>
-          <w:b/>
-        </w:rPr>
-      </w:pPr>
-      <w:r>
-        <w:rPr>
-          <w:b/>
-        </w:rPr>
-      </w:r>
-    </w:p>
-    <w:p>
-      <w:pPr>
-        <w:pStyle w:val="ListParagraph"/>
-        <w:rPr>
-          <w:b/>
-          <w:b/>
-        </w:rPr>
-      </w:pPr>
-      <w:r>
-        <w:rPr>
-          <w:b/>
-        </w:rPr>
-      </w:r>
-    </w:p>
-    <w:p>
-      <w:pPr>
-        <w:pStyle w:val="ListParagraph"/>
-        <w:rPr>
-          <w:b/>
-          <w:b/>
-        </w:rPr>
-      </w:pPr>
-      <w:r>
-        <w:rPr>
-          <w:b/>
-        </w:rPr>
-      </w:r>
-    </w:p>
-    <w:p>
-      <w:pPr>
-        <w:pStyle w:val="ListParagraph"/>
-        <w:rPr>
-          <w:b/>
-          <w:b/>
-        </w:rPr>
-      </w:pPr>
-      <w:r>
-        <w:rPr>
-          <w:b/>
-        </w:rPr>
-      </w:r>
-    </w:p>
-    <w:p>
-      <w:pPr>
-        <w:pStyle w:val="ListParagraph"/>
-        <w:rPr>
-          <w:b/>
-          <w:b/>
-        </w:rPr>
-      </w:pPr>
-      <w:r>
-        <w:rPr>
-          <w:b/>
-        </w:rPr>
-      </w:r>
-    </w:p>
-    <w:p>
-      <w:pPr>
-        <w:pStyle w:val="ListParagraph"/>
-        <w:rPr>
-          <w:b/>
-          <w:b/>
-        </w:rPr>
-      </w:pPr>
-      <w:r>
-        <w:rPr>
-          <w:b/>
-        </w:rPr>
-      </w:r>
-    </w:p>
-    <w:p>
-      <w:pPr>
-        <w:pStyle w:val="ListParagraph"/>
-        <w:rPr>
-          <w:b/>
-          <w:b/>
-        </w:rPr>
-      </w:pPr>
-      <w:r>
-        <w:rPr>
-          <w:b/>
-        </w:rPr>
-      </w:r>
-    </w:p>
-    <w:p>
-      <w:pPr>
-        <w:pStyle w:val="ListParagraph"/>
-        <w:rPr>
-          <w:b/>
-          <w:b/>
-        </w:rPr>
-      </w:pPr>
-      <w:r>
-        <w:rPr>
-          <w:b/>
-        </w:rPr>
-      </w:r>
-    </w:p>
-    <w:p>
-      <w:pPr>
-        <w:pStyle w:val="ListParagraph"/>
-        <w:rPr>
-          <w:b/>
-          <w:b/>
-        </w:rPr>
-      </w:pPr>
-      <w:r>
-        <w:rPr>
-          <w:b/>
-        </w:rPr>
-      </w:r>
-    </w:p>
-    <w:p>
-      <w:pPr>
-        <w:pStyle w:val="ListParagraph"/>
-        <w:rPr>
-          <w:b/>
-          <w:b/>
-        </w:rPr>
-      </w:pPr>
-      <w:r>
-        <w:rPr>
-          <w:b/>
-        </w:rPr>
-      </w:r>
-    </w:p>
-    <w:p>
-      <w:pPr>
-        <w:pStyle w:val="ListParagraph"/>
-        <w:rPr>
-          <w:b/>
-          <w:b/>
-        </w:rPr>
-      </w:pPr>
-      <w:r>
-        <w:rPr>
-          <w:b/>
-        </w:rPr>
-      </w:r>
-    </w:p>
-    <w:p>
-      <w:pPr>
-        <w:pStyle w:val="ListParagraph"/>
-        <w:rPr>
-          <w:b/>
-          <w:b/>
-        </w:rPr>
-      </w:pPr>
-      <w:r>
-        <w:rPr>
-          <w:b/>
-        </w:rPr>
-      </w:r>
-    </w:p>
-    <w:p>
-      <w:pPr>
-        <w:pStyle w:val="ListParagraph"/>
-        <w:rPr>
-          <w:b/>
-          <w:b/>
-        </w:rPr>
-      </w:pPr>
-      <w:r>
-        <w:rPr>
-          <w:b/>
-        </w:rPr>
-      </w:r>
-    </w:p>
-    <w:p>
-      <w:pPr>
-        <w:pStyle w:val="ListParagraph"/>
-        <w:rPr>
-          <w:b/>
-          <w:b/>
-        </w:rPr>
-      </w:pPr>
-      <w:r>
-        <w:rPr>
-          <w:b/>
-        </w:rPr>
-      </w:r>
-    </w:p>
-    <w:p>
-      <w:pPr>
-        <w:pStyle w:val="ListParagraph"/>
-        <w:rPr>
-          <w:b/>
-          <w:b/>
-        </w:rPr>
-      </w:pPr>
-      <w:r>
-        <w:rPr>
-          <w:b/>
-        </w:rPr>
-      </w:r>
-    </w:p>
-    <w:p>
-      <w:pPr>
-        <w:pStyle w:val="ListParagraph"/>
-        <w:numPr>
-          <w:ilvl w:val="0"/>
-          <w:numId w:val="2"/>
-        </w:numPr>
-        <w:rPr/>
-      </w:pPr>
-      <w:r>
         <w:rPr>
           <w:b/>
         </w:rPr>
@@ -470,7 +470,7 @@
       <w:r>
         <w:rPr/>
         <w:drawing>
-          <wp:inline distT="0" distB="0" distL="19050" distR="0">
+          <wp:inline distT="0" distB="0" distL="0" distR="0">
             <wp:extent cx="5760720" cy="4022725"/>
             <wp:effectExtent l="0" t="0" r="0" b="0"/>
             <wp:docPr id="1" name="Obraz 0" descr="diagramPrzypadkowUzycia.jpg"/>
@@ -513,7 +513,7 @@
         <w:pStyle w:val="ListParagraph"/>
         <w:numPr>
           <w:ilvl w:val="0"/>
-          <w:numId w:val="2"/>
+          <w:numId w:val="3"/>
         </w:numPr>
         <w:rPr>
           <w:b/>
@@ -532,7 +532,7 @@
         <w:pStyle w:val="ListParagraph"/>
         <w:numPr>
           <w:ilvl w:val="0"/>
-          <w:numId w:val="4"/>
+          <w:numId w:val="5"/>
         </w:numPr>
         <w:rPr/>
       </w:pPr>
@@ -550,7 +550,7 @@
       <w:r>
         <w:rPr/>
         <w:drawing>
-          <wp:inline distT="0" distB="0" distL="19050" distR="0">
+          <wp:inline distT="0" distB="0" distL="0" distR="0">
             <wp:extent cx="5760720" cy="3887470"/>
             <wp:effectExtent l="0" t="0" r="0" b="0"/>
             <wp:docPr id="2" name="Obraz 1" descr="SeqRejestracja.jpg"/>
@@ -603,7 +603,7 @@
         <w:pStyle w:val="ListParagraph"/>
         <w:numPr>
           <w:ilvl w:val="0"/>
-          <w:numId w:val="4"/>
+          <w:numId w:val="5"/>
         </w:numPr>
         <w:rPr/>
       </w:pPr>
@@ -641,7 +641,7 @@
       <w:r>
         <w:rPr/>
         <w:drawing>
-          <wp:inline distT="0" distB="0" distL="19050" distR="0">
+          <wp:inline distT="0" distB="0" distL="0" distR="0">
             <wp:extent cx="5760720" cy="6581775"/>
             <wp:effectExtent l="0" t="0" r="0" b="0"/>
             <wp:docPr id="3" name="Obraz 2" descr="logowanie.jpg"/>
@@ -764,7 +764,7 @@
         <w:pStyle w:val="ListParagraph"/>
         <w:numPr>
           <w:ilvl w:val="0"/>
-          <w:numId w:val="4"/>
+          <w:numId w:val="5"/>
         </w:numPr>
         <w:rPr/>
       </w:pPr>
@@ -782,7 +782,7 @@
       <w:r>
         <w:rPr/>
         <w:drawing>
-          <wp:inline distT="0" distB="0" distL="19050" distR="0">
+          <wp:inline distT="0" distB="0" distL="0" distR="0">
             <wp:extent cx="5760720" cy="3644265"/>
             <wp:effectExtent l="0" t="0" r="0" b="0"/>
             <wp:docPr id="4" name="Obraz 3" descr="wysylanie wiadomości.jpg"/>
@@ -825,7 +825,7 @@
         <w:pStyle w:val="ListParagraph"/>
         <w:numPr>
           <w:ilvl w:val="0"/>
-          <w:numId w:val="4"/>
+          <w:numId w:val="5"/>
         </w:numPr>
         <w:rPr/>
       </w:pPr>
@@ -843,7 +843,7 @@
       <w:r>
         <w:rPr/>
         <w:drawing>
-          <wp:inline distT="0" distB="0" distL="19050" distR="0">
+          <wp:inline distT="0" distB="0" distL="0" distR="0">
             <wp:extent cx="5238750" cy="4429760"/>
             <wp:effectExtent l="0" t="0" r="0" b="0"/>
             <wp:docPr id="5" name="Obraz 4" descr="Blokowanie.jpg"/>
@@ -906,7 +906,7 @@
         <w:pStyle w:val="ListParagraph"/>
         <w:numPr>
           <w:ilvl w:val="0"/>
-          <w:numId w:val="4"/>
+          <w:numId w:val="5"/>
         </w:numPr>
         <w:rPr/>
       </w:pPr>
@@ -924,7 +924,7 @@
       <w:r>
         <w:rPr/>
         <w:drawing>
-          <wp:inline distT="0" distB="0" distL="19050" distR="9525">
+          <wp:inline distT="0" distB="0" distL="0" distR="0">
             <wp:extent cx="5667375" cy="4906010"/>
             <wp:effectExtent l="0" t="0" r="0" b="0"/>
             <wp:docPr id="6" name="Obraz 5" descr="Zmiana statusu.jpg"/>
@@ -967,7 +967,7 @@
         <w:pStyle w:val="ListParagraph"/>
         <w:numPr>
           <w:ilvl w:val="0"/>
-          <w:numId w:val="2"/>
+          <w:numId w:val="3"/>
         </w:numPr>
         <w:rPr>
           <w:b/>
@@ -1151,7 +1151,7 @@
         <w:pStyle w:val="ListParagraph"/>
         <w:numPr>
           <w:ilvl w:val="0"/>
-          <w:numId w:val="2"/>
+          <w:numId w:val="3"/>
         </w:numPr>
         <w:rPr>
           <w:b/>
@@ -1173,7 +1173,7 @@
       <w:r>
         <w:rPr/>
         <w:drawing>
-          <wp:inline distT="0" distB="0" distL="19050" distR="9525">
+          <wp:inline distT="0" distB="0" distL="0" distR="0">
             <wp:extent cx="6105525" cy="1552575"/>
             <wp:effectExtent l="0" t="0" r="0" b="0"/>
             <wp:docPr id="7" name="Obraz 6" descr="HArmonogram.png"/>
@@ -1334,10 +1334,24 @@
     </w:p>
     <w:p>
       <w:pPr>
+        <w:pStyle w:val="Tytu"/>
+        <w:numPr>
+          <w:ilvl w:val="0"/>
+          <w:numId w:val="2"/>
+        </w:numPr>
+        <w:rPr/>
+      </w:pPr>
+      <w:r>
+        <w:rPr/>
+        <w:t>Aplikacja desktopowa</w:t>
+      </w:r>
+    </w:p>
+    <w:p>
+      <w:pPr>
         <w:pStyle w:val="Nagwek1"/>
         <w:numPr>
           <w:ilvl w:val="0"/>
-          <w:numId w:val="1"/>
+          <w:numId w:val="2"/>
         </w:numPr>
         <w:jc w:val="both"/>
         <w:rPr/>
@@ -1374,7 +1388,7 @@
         <w:pStyle w:val="Nagwek2"/>
         <w:numPr>
           <w:ilvl w:val="1"/>
-          <w:numId w:val="1"/>
+          <w:numId w:val="2"/>
         </w:numPr>
         <w:jc w:val="both"/>
         <w:rPr/>
@@ -1470,7 +1484,7 @@
         <w:pStyle w:val="Nagwek2"/>
         <w:numPr>
           <w:ilvl w:val="1"/>
-          <w:numId w:val="1"/>
+          <w:numId w:val="2"/>
         </w:numPr>
         <w:jc w:val="both"/>
         <w:rPr/>
@@ -1570,7 +1584,7 @@
         <w:pStyle w:val="Nagwek2"/>
         <w:numPr>
           <w:ilvl w:val="1"/>
-          <w:numId w:val="1"/>
+          <w:numId w:val="2"/>
         </w:numPr>
         <w:jc w:val="both"/>
         <w:rPr/>
@@ -1615,11 +1629,7 @@
       </w:r>
       <w:r>
         <w:rPr/>
-        <w:t xml:space="preserve"> – </w:t>
-      </w:r>
-      <w:r>
-        <w:rPr/>
-        <w:t>zwraca ID w bazie danych danego użytkow</w:t>
+        <w:t xml:space="preserve"> – zwraca ID w bazie danych danego użytkow</w:t>
         <w:softHyphen/>
         <w:t>nika.</w:t>
       </w:r>
@@ -1652,11 +1662,7 @@
       </w:r>
       <w:r>
         <w:rPr/>
-        <w:t xml:space="preserve"> – </w:t>
-      </w:r>
-      <w:r>
-        <w:rPr/>
-        <w:t>login użytkownika, którego ID ma zostać znalezione.</w:t>
+        <w:t xml:space="preserve"> – login użytkownika, którego ID ma zostać znalezione.</w:t>
       </w:r>
     </w:p>
     <w:p>
@@ -1690,11 +1696,7 @@
       </w:r>
       <w:r>
         <w:rPr/>
-        <w:t xml:space="preserve"> – </w:t>
-      </w:r>
-      <w:r>
-        <w:rPr/>
-        <w:t>zwraca login użytkownika, do którego jest przypisane dane ID w bazie danych.</w:t>
+        <w:t xml:space="preserve"> – zwraca login użytkownika, do którego jest przypisane dane ID w bazie danych.</w:t>
       </w:r>
     </w:p>
     <w:p>
@@ -1875,15 +1877,7 @@
       </w:r>
       <w:r>
         <w:rPr/>
-        <w:t xml:space="preserve">, jeśli </w:t>
-      </w:r>
-      <w:r>
-        <w:rPr/>
-        <w:t xml:space="preserve">zalogowany </w:t>
-      </w:r>
-      <w:r>
-        <w:rPr/>
-        <w:t>użytkownik ma nieod</w:t>
+        <w:t>, jeśli zalogowany użytkownik ma nieod</w:t>
         <w:softHyphen/>
         <w:t xml:space="preserve">czytane wiadomości, w przeciwnym przypadku </w:t>
       </w:r>
@@ -1930,11 +1924,7 @@
       </w:r>
       <w:r>
         <w:rPr/>
-        <w:t xml:space="preserve"> – </w:t>
-      </w:r>
-      <w:r>
-        <w:rPr/>
-        <w:t xml:space="preserve">zwraca </w:t>
+        <w:t xml:space="preserve"> – zwraca </w:t>
       </w:r>
       <w:r>
         <w:rPr>
@@ -1945,15 +1935,7 @@
       </w:r>
       <w:r>
         <w:rPr/>
-        <w:t xml:space="preserve">, jeśli </w:t>
-      </w:r>
-      <w:r>
-        <w:rPr/>
-        <w:t xml:space="preserve">dany </w:t>
-      </w:r>
-      <w:r>
-        <w:rPr/>
-        <w:t xml:space="preserve">użytkownik ma nieodczytane wiadomości, w przeciwnym przypadku </w:t>
+        <w:t xml:space="preserve">, jeśli dany użytkownik ma nieodczytane wiadomości, w przeciwnym przypadku </w:t>
       </w:r>
       <w:r>
         <w:rPr>
@@ -2375,11 +2357,7 @@
       </w:r>
       <w:r>
         <w:rPr/>
-        <w:t xml:space="preserve"> – </w:t>
-      </w:r>
-      <w:r>
-        <w:rPr/>
-        <w:t>zwraca odwzorowanie zawierające kontakty danego użytkownika i liczbę odpowiadających im nieod</w:t>
+        <w:t xml:space="preserve"> – zwraca odwzorowanie zawierające kontakty danego użytkownika i liczbę odpowiadających im nieod</w:t>
         <w:softHyphen/>
         <w:t>czytanych wiadomości (zwraca tylko kontakty, od których są nieodczytane wiadomości)</w:t>
       </w:r>
@@ -2420,7 +2398,7 @@
         <w:pStyle w:val="Nagwek1"/>
         <w:numPr>
           <w:ilvl w:val="0"/>
-          <w:numId w:val="1"/>
+          <w:numId w:val="2"/>
         </w:numPr>
         <w:jc w:val="both"/>
         <w:rPr/>
@@ -2457,7 +2435,7 @@
         <w:pStyle w:val="Nagwek2"/>
         <w:numPr>
           <w:ilvl w:val="1"/>
-          <w:numId w:val="1"/>
+          <w:numId w:val="2"/>
         </w:numPr>
         <w:jc w:val="both"/>
         <w:rPr/>
@@ -2491,11 +2469,7 @@
       </w:r>
       <w:r>
         <w:rPr/>
-        <w:t xml:space="preserve"> – </w:t>
-      </w:r>
-      <w:r>
-        <w:rPr/>
-        <w:t>treść wiadomości.</w:t>
+        <w:t xml:space="preserve"> – treść wiadomości.</w:t>
       </w:r>
     </w:p>
     <w:p>
@@ -2522,11 +2496,7 @@
       </w:r>
       <w:r>
         <w:rPr/>
-        <w:t xml:space="preserve"> – </w:t>
-      </w:r>
-      <w:r>
-        <w:rPr/>
-        <w:t>użytkownik, który wysłał wiadomość.</w:t>
+        <w:t xml:space="preserve"> – użytkownik, który wysłał wiadomość.</w:t>
       </w:r>
     </w:p>
     <w:p>
@@ -2553,11 +2523,7 @@
       </w:r>
       <w:r>
         <w:rPr/>
-        <w:t xml:space="preserve"> – </w:t>
-      </w:r>
-      <w:r>
-        <w:rPr/>
-        <w:t>data i czas wysłania wiadomości.</w:t>
+        <w:t xml:space="preserve"> – data i czas wysłania wiadomości.</w:t>
       </w:r>
     </w:p>
     <w:p>
@@ -2565,7 +2531,7 @@
         <w:pStyle w:val="Nagwek1"/>
         <w:numPr>
           <w:ilvl w:val="0"/>
-          <w:numId w:val="1"/>
+          <w:numId w:val="2"/>
         </w:numPr>
         <w:jc w:val="both"/>
         <w:rPr/>
@@ -2602,7 +2568,7 @@
         <w:pStyle w:val="Nagwek2"/>
         <w:numPr>
           <w:ilvl w:val="1"/>
-          <w:numId w:val="1"/>
+          <w:numId w:val="2"/>
         </w:numPr>
         <w:jc w:val="both"/>
         <w:rPr/>
@@ -2636,39 +2602,21 @@
       </w:r>
       <w:r>
         <w:rPr/>
-        <w:t xml:space="preserve"> – </w:t>
-      </w:r>
-      <w:r>
-        <w:rPr/>
-        <w:t>login użytkownika, do którego należy kontakt.</w:t>
-      </w:r>
-    </w:p>
-    <w:p>
-      <w:pPr>
-        <w:pStyle w:val="Tretekstu"/>
-        <w:jc w:val="both"/>
-        <w:rPr/>
-      </w:pPr>
-      <w:r>
-        <w:rPr>
-          <w:i/>
-          <w:iCs/>
-        </w:rPr>
-        <w:t xml:space="preserve">public </w:t>
-      </w:r>
-      <w:r>
-        <w:rPr>
-          <w:i/>
-          <w:iCs/>
-        </w:rPr>
-        <w:t>int</w:t>
-      </w:r>
-      <w:r>
-        <w:rPr>
-          <w:i/>
-          <w:iCs/>
-        </w:rPr>
-        <w:t xml:space="preserve"> </w:t>
+        <w:t xml:space="preserve"> – login użytkownika, do którego należy kontakt.</w:t>
+      </w:r>
+    </w:p>
+    <w:p>
+      <w:pPr>
+        <w:pStyle w:val="Tretekstu"/>
+        <w:jc w:val="both"/>
+        <w:rPr/>
+      </w:pPr>
+      <w:r>
+        <w:rPr>
+          <w:i/>
+          <w:iCs/>
+        </w:rPr>
+        <w:t xml:space="preserve">public int </w:t>
       </w:r>
       <w:r>
         <w:rPr>
@@ -2681,11 +2629,7 @@
       </w:r>
       <w:r>
         <w:rPr/>
-        <w:t xml:space="preserve"> – </w:t>
-      </w:r>
-      <w:r>
-        <w:rPr/>
-        <w:t>liczba nieodczytanych wiadomości, od danego kontaktu.</w:t>
+        <w:t xml:space="preserve"> – liczba nieodczytanych wiadomości, od danego kontaktu.</w:t>
       </w:r>
     </w:p>
     <w:p>
@@ -2693,7 +2637,7 @@
         <w:pStyle w:val="Nagwek2"/>
         <w:numPr>
           <w:ilvl w:val="1"/>
-          <w:numId w:val="1"/>
+          <w:numId w:val="2"/>
         </w:numPr>
         <w:jc w:val="both"/>
         <w:rPr/>
@@ -2734,11 +2678,7 @@
       </w:r>
       <w:r>
         <w:rPr/>
-        <w:t xml:space="preserve"> - </w:t>
-      </w:r>
-      <w:r>
-        <w:rPr/>
-        <w:t>zwraca login użytkownika, do którego należy kontakt, jeśli nie ma od tego kontaktu żadnych nieodczytanych wiadomości, w przeciwnym przypadku zwraca login użyt</w:t>
+        <w:t xml:space="preserve"> - zwraca login użytkownika, do którego należy kontakt, jeśli nie ma od tego kontaktu żadnych nieodczytanych wiadomości, w przeciwnym przypadku zwraca login użyt</w:t>
         <w:softHyphen/>
         <w:t>kownika, do którego należy kontakt, i liczbę nieodczytanych wiadomości w nawiasie.</w:t>
       </w:r>
@@ -2748,7 +2688,7 @@
         <w:pStyle w:val="Nagwek1"/>
         <w:numPr>
           <w:ilvl w:val="0"/>
-          <w:numId w:val="1"/>
+          <w:numId w:val="2"/>
         </w:numPr>
         <w:jc w:val="both"/>
         <w:rPr/>
@@ -2805,7 +2745,7 @@
         <w:pStyle w:val="Nagwek2"/>
         <w:numPr>
           <w:ilvl w:val="1"/>
-          <w:numId w:val="1"/>
+          <w:numId w:val="2"/>
         </w:numPr>
         <w:jc w:val="both"/>
         <w:rPr/>
@@ -2839,11 +2779,7 @@
       </w:r>
       <w:r>
         <w:rPr/>
-        <w:t xml:space="preserve"> – </w:t>
-      </w:r>
-      <w:r>
-        <w:rPr/>
-        <w:t>konwersacja, która jest wyświetlana.</w:t>
+        <w:t xml:space="preserve"> – konwersacja, która jest wyświetlana.</w:t>
       </w:r>
     </w:p>
     <w:p>
@@ -2870,11 +2806,7 @@
       </w:r>
       <w:r>
         <w:rPr/>
-        <w:t xml:space="preserve"> – </w:t>
-      </w:r>
-      <w:r>
-        <w:rPr/>
-        <w:t>obiekt odpowiedzialny za odświeżanie konwersacji</w:t>
+        <w:t xml:space="preserve"> – obiekt odpowiedzialny za odświeżanie konwersacji</w:t>
       </w:r>
     </w:p>
     <w:p>
@@ -2882,7 +2814,7 @@
         <w:pStyle w:val="Nagwek2"/>
         <w:numPr>
           <w:ilvl w:val="1"/>
-          <w:numId w:val="1"/>
+          <w:numId w:val="2"/>
         </w:numPr>
         <w:jc w:val="both"/>
         <w:rPr/>
@@ -2923,11 +2855,7 @@
       </w:r>
       <w:r>
         <w:rPr/>
-        <w:t xml:space="preserve"> – </w:t>
-      </w:r>
-      <w:r>
-        <w:rPr/>
-        <w:t>tworzy nowe okno.</w:t>
+        <w:t xml:space="preserve"> – tworzy nowe okno.</w:t>
       </w:r>
     </w:p>
     <w:p>
@@ -2986,7 +2914,7 @@
         <w:pStyle w:val="Nagwek2"/>
         <w:numPr>
           <w:ilvl w:val="1"/>
-          <w:numId w:val="1"/>
+          <w:numId w:val="2"/>
         </w:numPr>
         <w:jc w:val="both"/>
         <w:rPr/>
@@ -3100,14 +3028,26 @@
         <w:pStyle w:val="Nagwek2"/>
         <w:numPr>
           <w:ilvl w:val="1"/>
-          <w:numId w:val="1"/>
+          <w:numId w:val="2"/>
         </w:numPr>
         <w:jc w:val="both"/>
         <w:rPr/>
       </w:pPr>
       <w:r>
         <w:rPr/>
-        <w:t>Zdarzenia:</w:t>
+        <w:t>Metody powiązane ze z</w:t>
+      </w:r>
+      <w:r>
+        <w:rPr/>
+        <w:t>darzenia</w:t>
+      </w:r>
+      <w:r>
+        <w:rPr/>
+        <w:t>mi</w:t>
+      </w:r>
+      <w:r>
+        <w:rPr/>
+        <w:t>:</w:t>
       </w:r>
     </w:p>
     <w:p>
@@ -3177,23 +3117,7 @@
       </w:r>
       <w:r>
         <w:rPr/>
-        <w:t xml:space="preserve"> - wysyła wpisaną wiadomość, aktywowane po </w:t>
-      </w:r>
-      <w:r>
-        <w:rPr/>
-        <w:t>wciśnięciu</w:t>
-      </w:r>
-      <w:r>
-        <w:rPr/>
-        <w:t xml:space="preserve"> </w:t>
-      </w:r>
-      <w:r>
-        <w:rPr/>
-        <w:t>klawisza Enter</w:t>
-      </w:r>
-      <w:r>
-        <w:rPr/>
-        <w:t>.</w:t>
+        <w:t xml:space="preserve"> - wysyła wpisaną wiadomość, aktywowane po wciśnięciu klawisza Enter.</w:t>
       </w:r>
     </w:p>
     <w:p>
@@ -3201,18 +3125,14 @@
         <w:pStyle w:val="Nagwek1"/>
         <w:numPr>
           <w:ilvl w:val="0"/>
-          <w:numId w:val="1"/>
+          <w:numId w:val="2"/>
         </w:numPr>
         <w:jc w:val="both"/>
         <w:rPr/>
       </w:pPr>
       <w:r>
         <w:rPr/>
-        <w:t xml:space="preserve">Klasa </w:t>
-      </w:r>
-      <w:r>
-        <w:rPr/>
-        <w:t>WyborRozmowcy</w:t>
+        <w:t>Klasa WyborRozmowcy</w:t>
       </w:r>
     </w:p>
     <w:p>
@@ -3254,11 +3174,7 @@
       </w:pPr>
       <w:r>
         <w:rPr/>
-        <w:t xml:space="preserve">Reprezentuje okno, w którym </w:t>
-      </w:r>
-      <w:r>
-        <w:rPr/>
-        <w:t>są wyświetlone kontakty.</w:t>
+        <w:t>Reprezentuje okno, w którym są wyświetlone kontakty.</w:t>
       </w:r>
     </w:p>
     <w:p>
@@ -3266,7 +3182,7 @@
         <w:pStyle w:val="Nagwek2"/>
         <w:numPr>
           <w:ilvl w:val="1"/>
-          <w:numId w:val="1"/>
+          <w:numId w:val="2"/>
         </w:numPr>
         <w:jc w:val="both"/>
         <w:rPr/>
@@ -3300,11 +3216,7 @@
       </w:r>
       <w:r>
         <w:rPr/>
-        <w:t xml:space="preserve"> – </w:t>
-      </w:r>
-      <w:r>
-        <w:rPr/>
-        <w:t>login zalogowanego użytkownika.</w:t>
+        <w:t xml:space="preserve"> – login zalogowanego użytkownika.</w:t>
       </w:r>
     </w:p>
     <w:p>
@@ -3331,11 +3243,7 @@
       </w:r>
       <w:r>
         <w:rPr/>
-        <w:t xml:space="preserve"> – </w:t>
-      </w:r>
-      <w:r>
-        <w:rPr/>
-        <w:t>obiekt odpowiadający za odświeżanie liczby nieodczytanych wiadomości.</w:t>
+        <w:t xml:space="preserve"> – obiekt odpowiadający za odświeżanie liczby nieodczytanych wiadomości.</w:t>
       </w:r>
     </w:p>
     <w:p>
@@ -3343,7 +3251,7 @@
         <w:pStyle w:val="Nagwek2"/>
         <w:numPr>
           <w:ilvl w:val="1"/>
-          <w:numId w:val="1"/>
+          <w:numId w:val="2"/>
         </w:numPr>
         <w:jc w:val="both"/>
         <w:rPr/>
@@ -3384,11 +3292,7 @@
       </w:r>
       <w:r>
         <w:rPr/>
-        <w:t xml:space="preserve">- </w:t>
-      </w:r>
-      <w:r>
-        <w:rPr/>
-        <w:t>tworzy nowe okno.</w:t>
+        <w:t>- tworzy nowe okno.</w:t>
       </w:r>
     </w:p>
     <w:p>
@@ -3396,7 +3300,7 @@
         <w:pStyle w:val="Nagwek2"/>
         <w:numPr>
           <w:ilvl w:val="1"/>
-          <w:numId w:val="1"/>
+          <w:numId w:val="2"/>
         </w:numPr>
         <w:jc w:val="both"/>
         <w:rPr/>
@@ -3562,14 +3466,26 @@
         <w:pStyle w:val="Nagwek2"/>
         <w:numPr>
           <w:ilvl w:val="1"/>
-          <w:numId w:val="1"/>
+          <w:numId w:val="2"/>
         </w:numPr>
         <w:jc w:val="both"/>
         <w:rPr/>
       </w:pPr>
       <w:r>
         <w:rPr/>
-        <w:t>Zdarzenia:</w:t>
+        <w:t>Metody powiązane ze z</w:t>
+      </w:r>
+      <w:r>
+        <w:rPr/>
+        <w:t>darzenia</w:t>
+      </w:r>
+      <w:r>
+        <w:rPr/>
+        <w:t>mi</w:t>
+      </w:r>
+      <w:r>
+        <w:rPr/>
+        <w:t>:</w:t>
       </w:r>
     </w:p>
     <w:p>
@@ -3603,11 +3519,7 @@
       </w:r>
       <w:r>
         <w:rPr/>
-        <w:t xml:space="preserve"> – </w:t>
-      </w:r>
-      <w:r>
-        <w:rPr/>
-        <w:t>dodaje nowy kontakt, ak</w:t>
+        <w:t xml:space="preserve"> – dodaje nowy kontakt, ak</w:t>
         <w:softHyphen/>
         <w:t>tywowane po kliknięciu na przycisk dodania nowego kontaktu.</w:t>
       </w:r>
@@ -3647,11 +3559,7 @@
       </w:r>
       <w:r>
         <w:rPr/>
-        <w:t xml:space="preserve"> - </w:t>
-      </w:r>
-      <w:r>
-        <w:rPr/>
-        <w:t>dodaje nowy kontakt, aktywowane po wciśnięciu klawisza Enter.</w:t>
+        <w:t xml:space="preserve"> - dodaje nowy kontakt, aktywowane po wciśnięciu klawisza Enter.</w:t>
       </w:r>
     </w:p>
     <w:p>
@@ -3685,11 +3593,7 @@
       </w:r>
       <w:r>
         <w:rPr/>
-        <w:t xml:space="preserve"> – </w:t>
-      </w:r>
-      <w:r>
-        <w:rPr/>
-        <w:t>otwiera okno z konwersacją, aktywo</w:t>
+        <w:t xml:space="preserve"> – otwiera okno z konwersacją, aktywo</w:t>
         <w:softHyphen/>
         <w:t>wane po kliknięciu na przycisk otwarcia konwersacji.</w:t>
       </w:r>
@@ -3725,13 +3629,28 @@
       </w:r>
       <w:r>
         <w:rPr/>
-        <w:t xml:space="preserve"> – </w:t>
-      </w:r>
-      <w:r>
-        <w:rPr/>
-        <w:t>usuwa kontakt, aktywowane po kliknię</w:t>
+        <w:t xml:space="preserve"> – usuwa kontakt, aktywowane po kliknię</w:t>
         <w:softHyphen/>
         <w:t>ciu na przycisk usunięcia kontaktu.</w:t>
+      </w:r>
+    </w:p>
+    <w:p>
+      <w:pPr>
+        <w:pStyle w:val="Tytu"/>
+        <w:rPr/>
+      </w:pPr>
+      <w:r>
+        <w:rPr/>
+        <w:t>Aplikacja mobilna</w:t>
+      </w:r>
+    </w:p>
+    <w:p>
+      <w:pPr>
+        <w:pStyle w:val="Tretekstu"/>
+        <w:rPr/>
+      </w:pPr>
+      <w:r>
+        <w:rPr/>
       </w:r>
     </w:p>
     <w:p>
@@ -3757,10 +3676,10 @@
         <w:tblStyle w:val="TableGrid"/>
         <w:tblW w:w="9211" w:type="dxa"/>
         <w:jc w:val="left"/>
-        <w:tblInd w:w="0" w:type="dxa"/>
+        <w:tblInd w:w="-5" w:type="dxa"/>
         <w:tblCellMar>
           <w:top w:w="0" w:type="dxa"/>
-          <w:left w:w="108" w:type="dxa"/>
+          <w:left w:w="103" w:type="dxa"/>
           <w:bottom w:w="0" w:type="dxa"/>
           <w:right w:w="108" w:type="dxa"/>
         </w:tblCellMar>
@@ -3769,8 +3688,8 @@
       <w:tblGrid>
         <w:gridCol w:w="2302"/>
         <w:gridCol w:w="2303"/>
-        <w:gridCol w:w="2303"/>
-        <w:gridCol w:w="2302"/>
+        <w:gridCol w:w="2304"/>
+        <w:gridCol w:w="2301"/>
       </w:tblGrid>
       <w:tr>
         <w:trPr/>
@@ -3780,7 +3699,7 @@
             <w:tcBorders/>
             <w:shd w:fill="auto" w:val="clear"/>
             <w:tcMar>
-              <w:left w:w="108" w:type="dxa"/>
+              <w:left w:w="103" w:type="dxa"/>
             </w:tcMar>
           </w:tcPr>
           <w:p>
@@ -3801,7 +3720,7 @@
             <w:tcBorders/>
             <w:shd w:fill="auto" w:val="clear"/>
             <w:tcMar>
-              <w:left w:w="108" w:type="dxa"/>
+              <w:left w:w="103" w:type="dxa"/>
             </w:tcMar>
           </w:tcPr>
           <w:p>
@@ -3818,11 +3737,11 @@
         </w:tc>
         <w:tc>
           <w:tcPr>
-            <w:tcW w:w="2303" w:type="dxa"/>
+            <w:tcW w:w="2304" w:type="dxa"/>
             <w:tcBorders/>
             <w:shd w:fill="auto" w:val="clear"/>
             <w:tcMar>
-              <w:left w:w="108" w:type="dxa"/>
+              <w:left w:w="103" w:type="dxa"/>
             </w:tcMar>
           </w:tcPr>
           <w:p>
@@ -3839,11 +3758,11 @@
         </w:tc>
         <w:tc>
           <w:tcPr>
-            <w:tcW w:w="2302" w:type="dxa"/>
+            <w:tcW w:w="2301" w:type="dxa"/>
             <w:tcBorders/>
             <w:shd w:fill="auto" w:val="clear"/>
             <w:tcMar>
-              <w:left w:w="108" w:type="dxa"/>
+              <w:left w:w="103" w:type="dxa"/>
             </w:tcMar>
           </w:tcPr>
           <w:p>
@@ -3867,7 +3786,7 @@
             <w:tcBorders/>
             <w:shd w:fill="auto" w:val="clear"/>
             <w:tcMar>
-              <w:left w:w="108" w:type="dxa"/>
+              <w:left w:w="103" w:type="dxa"/>
             </w:tcMar>
           </w:tcPr>
           <w:p>
@@ -3888,7 +3807,7 @@
             <w:tcBorders/>
             <w:shd w:fill="auto" w:val="clear"/>
             <w:tcMar>
-              <w:left w:w="108" w:type="dxa"/>
+              <w:left w:w="103" w:type="dxa"/>
             </w:tcMar>
           </w:tcPr>
           <w:p>
@@ -3905,11 +3824,11 @@
         </w:tc>
         <w:tc>
           <w:tcPr>
-            <w:tcW w:w="2303" w:type="dxa"/>
+            <w:tcW w:w="2304" w:type="dxa"/>
             <w:tcBorders/>
             <w:shd w:fill="auto" w:val="clear"/>
             <w:tcMar>
-              <w:left w:w="108" w:type="dxa"/>
+              <w:left w:w="103" w:type="dxa"/>
             </w:tcMar>
           </w:tcPr>
           <w:p>
@@ -3970,11 +3889,11 @@
         </w:tc>
         <w:tc>
           <w:tcPr>
-            <w:tcW w:w="2302" w:type="dxa"/>
+            <w:tcW w:w="2301" w:type="dxa"/>
             <w:tcBorders/>
             <w:shd w:fill="auto" w:val="clear"/>
             <w:tcMar>
-              <w:left w:w="108" w:type="dxa"/>
+              <w:left w:w="103" w:type="dxa"/>
             </w:tcMar>
           </w:tcPr>
           <w:p>
@@ -3998,7 +3917,7 @@
             <w:tcBorders/>
             <w:shd w:fill="auto" w:val="clear"/>
             <w:tcMar>
-              <w:left w:w="108" w:type="dxa"/>
+              <w:left w:w="103" w:type="dxa"/>
             </w:tcMar>
           </w:tcPr>
           <w:p>
@@ -4019,7 +3938,7 @@
             <w:tcBorders/>
             <w:shd w:fill="auto" w:val="clear"/>
             <w:tcMar>
-              <w:left w:w="108" w:type="dxa"/>
+              <w:left w:w="103" w:type="dxa"/>
             </w:tcMar>
           </w:tcPr>
           <w:p>
@@ -4036,11 +3955,11 @@
         </w:tc>
         <w:tc>
           <w:tcPr>
-            <w:tcW w:w="2303" w:type="dxa"/>
+            <w:tcW w:w="2304" w:type="dxa"/>
             <w:tcBorders/>
             <w:shd w:fill="auto" w:val="clear"/>
             <w:tcMar>
-              <w:left w:w="108" w:type="dxa"/>
+              <w:left w:w="103" w:type="dxa"/>
             </w:tcMar>
           </w:tcPr>
           <w:p>
@@ -4101,11 +4020,11 @@
         </w:tc>
         <w:tc>
           <w:tcPr>
-            <w:tcW w:w="2302" w:type="dxa"/>
+            <w:tcW w:w="2301" w:type="dxa"/>
             <w:tcBorders/>
             <w:shd w:fill="auto" w:val="clear"/>
             <w:tcMar>
-              <w:left w:w="108" w:type="dxa"/>
+              <w:left w:w="103" w:type="dxa"/>
             </w:tcMar>
           </w:tcPr>
           <w:p>
@@ -4131,7 +4050,7 @@
             </w:tcBorders>
             <w:shd w:fill="auto" w:val="clear"/>
             <w:tcMar>
-              <w:left w:w="108" w:type="dxa"/>
+              <w:left w:w="103" w:type="dxa"/>
             </w:tcMar>
           </w:tcPr>
           <w:p>
@@ -4154,7 +4073,7 @@
             </w:tcBorders>
             <w:shd w:fill="auto" w:val="clear"/>
             <w:tcMar>
-              <w:left w:w="108" w:type="dxa"/>
+              <w:left w:w="103" w:type="dxa"/>
             </w:tcMar>
           </w:tcPr>
           <w:p>
@@ -4171,13 +4090,13 @@
         </w:tc>
         <w:tc>
           <w:tcPr>
-            <w:tcW w:w="2303" w:type="dxa"/>
+            <w:tcW w:w="2304" w:type="dxa"/>
             <w:tcBorders>
               <w:top w:val="nil"/>
             </w:tcBorders>
             <w:shd w:fill="auto" w:val="clear"/>
             <w:tcMar>
-              <w:left w:w="108" w:type="dxa"/>
+              <w:left w:w="103" w:type="dxa"/>
             </w:tcMar>
           </w:tcPr>
           <w:p>
@@ -4194,13 +4113,13 @@
         </w:tc>
         <w:tc>
           <w:tcPr>
-            <w:tcW w:w="2302" w:type="dxa"/>
+            <w:tcW w:w="2301" w:type="dxa"/>
             <w:tcBorders>
               <w:top w:val="nil"/>
             </w:tcBorders>
             <w:shd w:fill="auto" w:val="clear"/>
             <w:tcMar>
-              <w:left w:w="108" w:type="dxa"/>
+              <w:left w:w="103" w:type="dxa"/>
             </w:tcMar>
           </w:tcPr>
           <w:p>
@@ -4361,6 +4280,98 @@
   <w:abstractNum w:abstractNumId="2">
     <w:lvl w:ilvl="0">
       <w:start w:val="1"/>
+      <w:numFmt w:val="none"/>
+      <w:suff w:val="nothing"/>
+      <w:lvlText w:val=""/>
+      <w:lvlJc w:val="left"/>
+      <w:pPr>
+        <w:ind w:left="0" w:hanging="0"/>
+      </w:pPr>
+    </w:lvl>
+    <w:lvl w:ilvl="1">
+      <w:start w:val="1"/>
+      <w:numFmt w:val="none"/>
+      <w:suff w:val="nothing"/>
+      <w:lvlText w:val=""/>
+      <w:lvlJc w:val="left"/>
+      <w:pPr>
+        <w:ind w:left="0" w:hanging="0"/>
+      </w:pPr>
+    </w:lvl>
+    <w:lvl w:ilvl="2">
+      <w:start w:val="1"/>
+      <w:numFmt w:val="none"/>
+      <w:suff w:val="nothing"/>
+      <w:lvlText w:val=""/>
+      <w:lvlJc w:val="left"/>
+      <w:pPr>
+        <w:ind w:left="0" w:hanging="0"/>
+      </w:pPr>
+    </w:lvl>
+    <w:lvl w:ilvl="3">
+      <w:start w:val="1"/>
+      <w:numFmt w:val="none"/>
+      <w:suff w:val="nothing"/>
+      <w:lvlText w:val=""/>
+      <w:lvlJc w:val="left"/>
+      <w:pPr>
+        <w:ind w:left="0" w:hanging="0"/>
+      </w:pPr>
+    </w:lvl>
+    <w:lvl w:ilvl="4">
+      <w:start w:val="1"/>
+      <w:numFmt w:val="none"/>
+      <w:suff w:val="nothing"/>
+      <w:lvlText w:val=""/>
+      <w:lvlJc w:val="left"/>
+      <w:pPr>
+        <w:ind w:left="0" w:hanging="0"/>
+      </w:pPr>
+    </w:lvl>
+    <w:lvl w:ilvl="5">
+      <w:start w:val="1"/>
+      <w:numFmt w:val="none"/>
+      <w:suff w:val="nothing"/>
+      <w:lvlText w:val=""/>
+      <w:lvlJc w:val="left"/>
+      <w:pPr>
+        <w:ind w:left="0" w:hanging="0"/>
+      </w:pPr>
+    </w:lvl>
+    <w:lvl w:ilvl="6">
+      <w:start w:val="1"/>
+      <w:numFmt w:val="none"/>
+      <w:suff w:val="nothing"/>
+      <w:lvlText w:val=""/>
+      <w:lvlJc w:val="left"/>
+      <w:pPr>
+        <w:ind w:left="0" w:hanging="0"/>
+      </w:pPr>
+    </w:lvl>
+    <w:lvl w:ilvl="7">
+      <w:start w:val="1"/>
+      <w:numFmt w:val="none"/>
+      <w:suff w:val="nothing"/>
+      <w:lvlText w:val=""/>
+      <w:lvlJc w:val="left"/>
+      <w:pPr>
+        <w:ind w:left="0" w:hanging="0"/>
+      </w:pPr>
+    </w:lvl>
+    <w:lvl w:ilvl="8">
+      <w:start w:val="1"/>
+      <w:numFmt w:val="none"/>
+      <w:suff w:val="nothing"/>
+      <w:lvlText w:val=""/>
+      <w:lvlJc w:val="left"/>
+      <w:pPr>
+        <w:ind w:left="0" w:hanging="0"/>
+      </w:pPr>
+    </w:lvl>
+  </w:abstractNum>
+  <w:abstractNum w:abstractNumId="3">
+    <w:lvl w:ilvl="0">
+      <w:start w:val="1"/>
       <w:numFmt w:val="decimal"/>
       <w:lvlText w:val="%1."/>
       <w:lvlJc w:val="left"/>
@@ -4441,7 +4452,7 @@
       </w:pPr>
     </w:lvl>
   </w:abstractNum>
-  <w:abstractNum w:abstractNumId="3">
+  <w:abstractNum w:abstractNumId="4">
     <w:lvl w:ilvl="0">
       <w:start w:val="1"/>
       <w:numFmt w:val="lowerLetter"/>
@@ -4524,7 +4535,7 @@
       </w:pPr>
     </w:lvl>
   </w:abstractNum>
-  <w:abstractNum w:abstractNumId="4">
+  <w:abstractNum w:abstractNumId="5">
     <w:lvl w:ilvl="0">
       <w:start w:val="1"/>
       <w:numFmt w:val="lowerLetter"/>
@@ -4619,6 +4630,9 @@
   <w:num w:numId="4">
     <w:abstractNumId w:val="4"/>
   </w:num>
+  <w:num w:numId="5">
+    <w:abstractNumId w:val="5"/>
+  </w:num>
 </w:numbering>
 </file>
 
@@ -4628,7 +4642,6 @@
     <w:rPrDefault>
       <w:rPr>
         <w:rFonts w:ascii="Calibri" w:hAnsi="Calibri" w:eastAsia="Calibri" w:cs="" w:asciiTheme="minorHAnsi" w:cstheme="minorBidi" w:eastAsiaTheme="minorHAnsi" w:hAnsiTheme="minorHAnsi"/>
-        <w:sz w:val="22"/>
         <w:szCs w:val="22"/>
         <w:lang w:val="pl-PL" w:eastAsia="en-US" w:bidi="ar-SA"/>
       </w:rPr>
@@ -5022,7 +5035,7 @@
     </w:pPr>
     <w:rPr>
       <w:rFonts w:ascii="Calibri" w:hAnsi="Calibri" w:eastAsia="Calibri" w:cs="" w:asciiTheme="minorHAnsi" w:cstheme="minorBidi" w:eastAsiaTheme="minorHAnsi" w:hAnsiTheme="minorHAnsi"/>
-      <w:color w:val="auto"/>
+      <w:color w:val="00000A"/>
       <w:kern w:val="0"/>
       <w:sz w:val="22"/>
       <w:szCs w:val="22"/>
@@ -5032,7 +5045,6 @@
   <w:style w:type="paragraph" w:styleId="Nagwek1">
     <w:name w:val="Heading 1"/>
     <w:basedOn w:val="Nagwek"/>
-    <w:next w:val="Tretekstu"/>
     <w:qFormat/>
     <w:pPr>
       <w:numPr>
@@ -5052,7 +5064,6 @@
   <w:style w:type="paragraph" w:styleId="Nagwek2">
     <w:name w:val="Heading 2"/>
     <w:basedOn w:val="Nagwek"/>
-    <w:next w:val="Tretekstu"/>
     <w:qFormat/>
     <w:pPr>
       <w:numPr>
@@ -5183,6 +5194,35 @@
       <w:rFonts w:ascii="Tahoma" w:hAnsi="Tahoma" w:cs="Tahoma"/>
       <w:sz w:val="16"/>
       <w:szCs w:val="16"/>
+    </w:rPr>
+  </w:style>
+  <w:style w:type="paragraph" w:styleId="Podtytu">
+    <w:name w:val="Subtitle"/>
+    <w:basedOn w:val="Nagwek"/>
+    <w:next w:val="Tretekstu"/>
+    <w:qFormat/>
+    <w:pPr>
+      <w:spacing w:before="60" w:after="120"/>
+      <w:jc w:val="center"/>
+    </w:pPr>
+    <w:rPr>
+      <w:sz w:val="36"/>
+      <w:szCs w:val="36"/>
+    </w:rPr>
+  </w:style>
+  <w:style w:type="paragraph" w:styleId="Tytu">
+    <w:name w:val="Title"/>
+    <w:basedOn w:val="Nagwek"/>
+    <w:next w:val="Tretekstu"/>
+    <w:qFormat/>
+    <w:pPr>
+      <w:jc w:val="center"/>
+    </w:pPr>
+    <w:rPr>
+      <w:b/>
+      <w:bCs/>
+      <w:sz w:val="56"/>
+      <w:szCs w:val="56"/>
     </w:rPr>
   </w:style>
   <w:style w:type="numbering" w:styleId="NoList" w:default="1">

</xml_diff>

<commit_message>
Uzupełnienie dokumentacji o opis testów jednostkowych
</commit_message>
<xml_diff>
--- a/WERSJA_ROBOCZA_DOKUMENTACJA.docx
+++ b/WERSJA_ROBOCZA_DOKUMENTACJA.docx
@@ -3035,19 +3035,7 @@
       </w:pPr>
       <w:r>
         <w:rPr/>
-        <w:t>Metody powiązane ze z</w:t>
-      </w:r>
-      <w:r>
-        <w:rPr/>
-        <w:t>darzenia</w:t>
-      </w:r>
-      <w:r>
-        <w:rPr/>
-        <w:t>mi</w:t>
-      </w:r>
-      <w:r>
-        <w:rPr/>
-        <w:t>:</w:t>
+        <w:t>Metody powiązane ze zdarzeniami:</w:t>
       </w:r>
     </w:p>
     <w:p>
@@ -3473,19 +3461,7 @@
       </w:pPr>
       <w:r>
         <w:rPr/>
-        <w:t>Metody powiązane ze z</w:t>
-      </w:r>
-      <w:r>
-        <w:rPr/>
-        <w:t>darzenia</w:t>
-      </w:r>
-      <w:r>
-        <w:rPr/>
-        <w:t>mi</w:t>
-      </w:r>
-      <w:r>
-        <w:rPr/>
-        <w:t>:</w:t>
+        <w:t>Metody powiązane ze zdarzeniami:</w:t>
       </w:r>
     </w:p>
     <w:p>
@@ -3632,6 +3608,270 @@
         <w:t xml:space="preserve"> – usuwa kontakt, aktywowane po kliknię</w:t>
         <w:softHyphen/>
         <w:t>ciu na przycisk usunięcia kontaktu.</w:t>
+      </w:r>
+    </w:p>
+    <w:p>
+      <w:pPr>
+        <w:pStyle w:val="Nagwek2"/>
+        <w:numPr>
+          <w:ilvl w:val="1"/>
+          <w:numId w:val="1"/>
+        </w:numPr>
+        <w:rPr/>
+      </w:pPr>
+      <w:r>
+        <w:rPr/>
+        <w:t>Testy jednostkowe</w:t>
+      </w:r>
+    </w:p>
+    <w:p>
+      <w:pPr>
+        <w:pStyle w:val="Normal"/>
+        <w:rPr/>
+      </w:pPr>
+      <w:r>
+        <w:rPr>
+          <w:b/>
+          <w:bCs/>
+          <w:i/>
+          <w:iCs/>
+        </w:rPr>
+        <w:t>z</w:t>
+      </w:r>
+      <w:r>
+        <w:rPr>
+          <w:b/>
+          <w:bCs/>
+          <w:i/>
+          <w:iCs/>
+        </w:rPr>
+        <w:t>najdzIdUzytkownikaTest</w:t>
+      </w:r>
+      <w:r>
+        <w:rPr/>
+        <w:t xml:space="preserve"> – </w:t>
+      </w:r>
+      <w:r>
+        <w:rPr/>
+        <w:t xml:space="preserve">testuje metodę </w:t>
+      </w:r>
+      <w:r>
+        <w:rPr>
+          <w:b/>
+          <w:bCs/>
+          <w:i/>
+          <w:iCs/>
+        </w:rPr>
+        <w:t>znajdzIdUzytkownika(string login)</w:t>
+      </w:r>
+    </w:p>
+    <w:p>
+      <w:pPr>
+        <w:pStyle w:val="Normal"/>
+        <w:rPr/>
+      </w:pPr>
+      <w:r>
+        <w:rPr>
+          <w:b/>
+          <w:bCs/>
+          <w:i/>
+          <w:iCs/>
+        </w:rPr>
+        <w:t>znajdzUzytkownikaPoIdTest</w:t>
+      </w:r>
+      <w:r>
+        <w:rPr/>
+        <w:t xml:space="preserve"> – </w:t>
+      </w:r>
+      <w:r>
+        <w:rPr/>
+        <w:t xml:space="preserve">testuje metodę </w:t>
+      </w:r>
+      <w:r>
+        <w:rPr>
+          <w:b/>
+          <w:bCs/>
+          <w:i/>
+          <w:iCs/>
+        </w:rPr>
+        <w:t>znajdzUzytkownikaPoId(string id)</w:t>
+      </w:r>
+    </w:p>
+    <w:p>
+      <w:pPr>
+        <w:pStyle w:val="Normal"/>
+        <w:rPr/>
+      </w:pPr>
+      <w:r>
+        <w:rPr>
+          <w:b/>
+          <w:bCs/>
+          <w:i/>
+          <w:iCs/>
+        </w:rPr>
+        <w:t>sprawdzCzySaNoweWiadomosciTest</w:t>
+      </w:r>
+      <w:r>
+        <w:rPr/>
+        <w:t xml:space="preserve"> – </w:t>
+      </w:r>
+      <w:r>
+        <w:rPr/>
+        <w:t xml:space="preserve">testuje metodę </w:t>
+      </w:r>
+      <w:r>
+        <w:rPr>
+          <w:b/>
+          <w:bCs/>
+          <w:i/>
+          <w:iCs/>
+        </w:rPr>
+        <w:t>sprawdzCzySaNoweWiadomosci()</w:t>
+      </w:r>
+    </w:p>
+    <w:p>
+      <w:pPr>
+        <w:pStyle w:val="Normal"/>
+        <w:rPr/>
+      </w:pPr>
+      <w:r>
+        <w:rPr>
+          <w:b/>
+          <w:bCs/>
+          <w:i/>
+          <w:iCs/>
+        </w:rPr>
+        <w:t>sprawdzCzySaNoweWiadomosciTest2</w:t>
+      </w:r>
+      <w:r>
+        <w:rPr/>
+        <w:t xml:space="preserve"> – </w:t>
+      </w:r>
+      <w:r>
+        <w:rPr/>
+        <w:t xml:space="preserve">testuje metodę </w:t>
+      </w:r>
+      <w:r>
+        <w:rPr>
+          <w:b/>
+          <w:bCs/>
+          <w:i/>
+          <w:iCs/>
+        </w:rPr>
+        <w:t>sprawdzCzySaNoweWiadomosci(string login)</w:t>
+      </w:r>
+    </w:p>
+    <w:p>
+      <w:pPr>
+        <w:pStyle w:val="Normal"/>
+        <w:rPr/>
+      </w:pPr>
+      <w:r>
+        <w:rPr>
+          <w:b/>
+          <w:bCs/>
+          <w:i/>
+          <w:iCs/>
+        </w:rPr>
+        <w:t>znajdzUzytkownikaTest</w:t>
+      </w:r>
+      <w:r>
+        <w:rPr/>
+        <w:t xml:space="preserve"> – </w:t>
+      </w:r>
+      <w:r>
+        <w:rPr/>
+        <w:t xml:space="preserve">testuje metodę </w:t>
+      </w:r>
+      <w:r>
+        <w:rPr>
+          <w:b/>
+          <w:bCs/>
+          <w:i/>
+          <w:iCs/>
+        </w:rPr>
+        <w:t>znajdzUzytkownika(string szukanyLogin)</w:t>
+      </w:r>
+    </w:p>
+    <w:p>
+      <w:pPr>
+        <w:pStyle w:val="Normal"/>
+        <w:rPr/>
+      </w:pPr>
+      <w:r>
+        <w:rPr>
+          <w:b/>
+          <w:bCs/>
+          <w:i/>
+          <w:iCs/>
+        </w:rPr>
+        <w:t>wyslijWiadomoscTest</w:t>
+      </w:r>
+      <w:r>
+        <w:rPr/>
+        <w:t xml:space="preserve"> – </w:t>
+      </w:r>
+      <w:r>
+        <w:rPr/>
+        <w:t xml:space="preserve">testuje metodę </w:t>
+      </w:r>
+      <w:r>
+        <w:rPr>
+          <w:b/>
+          <w:bCs/>
+          <w:i/>
+          <w:iCs/>
+        </w:rPr>
+        <w:t>wyslijWiadomosc(string tresc)</w:t>
+      </w:r>
+      <w:r>
+        <w:rPr/>
+        <w:t xml:space="preserve"> (sprawdza, czy wiadomości są zapisane w bazie danych)</w:t>
+      </w:r>
+    </w:p>
+    <w:p>
+      <w:pPr>
+        <w:pStyle w:val="Normal"/>
+        <w:rPr/>
+      </w:pPr>
+      <w:r>
+        <w:rPr>
+          <w:b/>
+          <w:bCs/>
+          <w:i/>
+          <w:iCs/>
+        </w:rPr>
+        <w:t>wyslijWiadomoscTest</w:t>
+      </w:r>
+      <w:r>
+        <w:rPr>
+          <w:b/>
+          <w:bCs/>
+          <w:i/>
+          <w:iCs/>
+        </w:rPr>
+        <w:t>2</w:t>
+      </w:r>
+      <w:r>
+        <w:rPr/>
+        <w:t xml:space="preserve"> – </w:t>
+      </w:r>
+      <w:r>
+        <w:rPr/>
+        <w:t xml:space="preserve">testuje metodę </w:t>
+      </w:r>
+      <w:r>
+        <w:rPr>
+          <w:b/>
+          <w:bCs/>
+          <w:i/>
+          <w:iCs/>
+        </w:rPr>
+        <w:t>wyslijWiadomosc(string tresc)</w:t>
+      </w:r>
+      <w:r>
+        <w:rPr/>
+        <w:t xml:space="preserve"> (sprawdza, czy metoda zwraca poprawny czas serwera)</w:t>
       </w:r>
     </w:p>
     <w:p>
@@ -3676,10 +3916,10 @@
         <w:tblStyle w:val="TableGrid"/>
         <w:tblW w:w="9211" w:type="dxa"/>
         <w:jc w:val="left"/>
-        <w:tblInd w:w="-5" w:type="dxa"/>
+        <w:tblInd w:w="-113" w:type="dxa"/>
         <w:tblCellMar>
           <w:top w:w="0" w:type="dxa"/>
-          <w:left w:w="103" w:type="dxa"/>
+          <w:left w:w="98" w:type="dxa"/>
           <w:bottom w:w="0" w:type="dxa"/>
           <w:right w:w="108" w:type="dxa"/>
         </w:tblCellMar>
@@ -3699,7 +3939,7 @@
             <w:tcBorders/>
             <w:shd w:fill="auto" w:val="clear"/>
             <w:tcMar>
-              <w:left w:w="103" w:type="dxa"/>
+              <w:left w:w="98" w:type="dxa"/>
             </w:tcMar>
           </w:tcPr>
           <w:p>
@@ -3720,7 +3960,7 @@
             <w:tcBorders/>
             <w:shd w:fill="auto" w:val="clear"/>
             <w:tcMar>
-              <w:left w:w="103" w:type="dxa"/>
+              <w:left w:w="98" w:type="dxa"/>
             </w:tcMar>
           </w:tcPr>
           <w:p>
@@ -3741,7 +3981,7 @@
             <w:tcBorders/>
             <w:shd w:fill="auto" w:val="clear"/>
             <w:tcMar>
-              <w:left w:w="103" w:type="dxa"/>
+              <w:left w:w="98" w:type="dxa"/>
             </w:tcMar>
           </w:tcPr>
           <w:p>
@@ -3762,7 +4002,7 @@
             <w:tcBorders/>
             <w:shd w:fill="auto" w:val="clear"/>
             <w:tcMar>
-              <w:left w:w="103" w:type="dxa"/>
+              <w:left w:w="98" w:type="dxa"/>
             </w:tcMar>
           </w:tcPr>
           <w:p>
@@ -3786,7 +4026,7 @@
             <w:tcBorders/>
             <w:shd w:fill="auto" w:val="clear"/>
             <w:tcMar>
-              <w:left w:w="103" w:type="dxa"/>
+              <w:left w:w="98" w:type="dxa"/>
             </w:tcMar>
           </w:tcPr>
           <w:p>
@@ -3807,7 +4047,7 @@
             <w:tcBorders/>
             <w:shd w:fill="auto" w:val="clear"/>
             <w:tcMar>
-              <w:left w:w="103" w:type="dxa"/>
+              <w:left w:w="98" w:type="dxa"/>
             </w:tcMar>
           </w:tcPr>
           <w:p>
@@ -3828,7 +4068,7 @@
             <w:tcBorders/>
             <w:shd w:fill="auto" w:val="clear"/>
             <w:tcMar>
-              <w:left w:w="103" w:type="dxa"/>
+              <w:left w:w="98" w:type="dxa"/>
             </w:tcMar>
           </w:tcPr>
           <w:p>
@@ -3893,7 +4133,7 @@
             <w:tcBorders/>
             <w:shd w:fill="auto" w:val="clear"/>
             <w:tcMar>
-              <w:left w:w="103" w:type="dxa"/>
+              <w:left w:w="98" w:type="dxa"/>
             </w:tcMar>
           </w:tcPr>
           <w:p>
@@ -3917,7 +4157,7 @@
             <w:tcBorders/>
             <w:shd w:fill="auto" w:val="clear"/>
             <w:tcMar>
-              <w:left w:w="103" w:type="dxa"/>
+              <w:left w:w="98" w:type="dxa"/>
             </w:tcMar>
           </w:tcPr>
           <w:p>
@@ -3938,7 +4178,7 @@
             <w:tcBorders/>
             <w:shd w:fill="auto" w:val="clear"/>
             <w:tcMar>
-              <w:left w:w="103" w:type="dxa"/>
+              <w:left w:w="98" w:type="dxa"/>
             </w:tcMar>
           </w:tcPr>
           <w:p>
@@ -3959,7 +4199,7 @@
             <w:tcBorders/>
             <w:shd w:fill="auto" w:val="clear"/>
             <w:tcMar>
-              <w:left w:w="103" w:type="dxa"/>
+              <w:left w:w="98" w:type="dxa"/>
             </w:tcMar>
           </w:tcPr>
           <w:p>
@@ -4024,7 +4264,7 @@
             <w:tcBorders/>
             <w:shd w:fill="auto" w:val="clear"/>
             <w:tcMar>
-              <w:left w:w="103" w:type="dxa"/>
+              <w:left w:w="98" w:type="dxa"/>
             </w:tcMar>
           </w:tcPr>
           <w:p>
@@ -4050,7 +4290,7 @@
             </w:tcBorders>
             <w:shd w:fill="auto" w:val="clear"/>
             <w:tcMar>
-              <w:left w:w="103" w:type="dxa"/>
+              <w:left w:w="98" w:type="dxa"/>
             </w:tcMar>
           </w:tcPr>
           <w:p>
@@ -4073,7 +4313,7 @@
             </w:tcBorders>
             <w:shd w:fill="auto" w:val="clear"/>
             <w:tcMar>
-              <w:left w:w="103" w:type="dxa"/>
+              <w:left w:w="98" w:type="dxa"/>
             </w:tcMar>
           </w:tcPr>
           <w:p>
@@ -4096,7 +4336,7 @@
             </w:tcBorders>
             <w:shd w:fill="auto" w:val="clear"/>
             <w:tcMar>
-              <w:left w:w="103" w:type="dxa"/>
+              <w:left w:w="98" w:type="dxa"/>
             </w:tcMar>
           </w:tcPr>
           <w:p>
@@ -4119,7 +4359,7 @@
             </w:tcBorders>
             <w:shd w:fill="auto" w:val="clear"/>
             <w:tcMar>
-              <w:left w:w="103" w:type="dxa"/>
+              <w:left w:w="98" w:type="dxa"/>
             </w:tcMar>
           </w:tcPr>
           <w:p>
@@ -4131,6 +4371,101 @@
             <w:r>
               <w:rPr/>
               <w:t>9.04.2018r.</w:t>
+            </w:r>
+          </w:p>
+        </w:tc>
+      </w:tr>
+      <w:tr>
+        <w:trPr/>
+        <w:tc>
+          <w:tcPr>
+            <w:tcW w:w="2302" w:type="dxa"/>
+            <w:tcBorders>
+              <w:top w:val="nil"/>
+            </w:tcBorders>
+            <w:shd w:fill="auto" w:val="clear"/>
+            <w:tcMar>
+              <w:left w:w="98" w:type="dxa"/>
+            </w:tcMar>
+          </w:tcPr>
+          <w:p>
+            <w:pPr>
+              <w:pStyle w:val="Normal"/>
+              <w:spacing w:lineRule="auto" w:line="240" w:before="0" w:after="0"/>
+              <w:rPr/>
+            </w:pPr>
+            <w:r>
+              <w:rPr/>
+              <w:t>0.4</w:t>
+            </w:r>
+          </w:p>
+        </w:tc>
+        <w:tc>
+          <w:tcPr>
+            <w:tcW w:w="2303" w:type="dxa"/>
+            <w:tcBorders>
+              <w:top w:val="nil"/>
+            </w:tcBorders>
+            <w:shd w:fill="auto" w:val="clear"/>
+            <w:tcMar>
+              <w:left w:w="98" w:type="dxa"/>
+            </w:tcMar>
+          </w:tcPr>
+          <w:p>
+            <w:pPr>
+              <w:pStyle w:val="Normal"/>
+              <w:spacing w:lineRule="auto" w:line="240" w:before="0" w:after="0"/>
+              <w:rPr/>
+            </w:pPr>
+            <w:r>
+              <w:rPr/>
+              <w:t>Uzupełnienie dokumentacji o opis testów jednostkowych</w:t>
+            </w:r>
+          </w:p>
+        </w:tc>
+        <w:tc>
+          <w:tcPr>
+            <w:tcW w:w="2304" w:type="dxa"/>
+            <w:tcBorders>
+              <w:top w:val="nil"/>
+            </w:tcBorders>
+            <w:shd w:fill="auto" w:val="clear"/>
+            <w:tcMar>
+              <w:left w:w="98" w:type="dxa"/>
+            </w:tcMar>
+          </w:tcPr>
+          <w:p>
+            <w:pPr>
+              <w:pStyle w:val="Normal"/>
+              <w:spacing w:lineRule="auto" w:line="240" w:before="0" w:after="0"/>
+              <w:rPr/>
+            </w:pPr>
+            <w:r>
+              <w:rPr/>
+              <w:t>Bartosz Prusaczyk</w:t>
+            </w:r>
+          </w:p>
+        </w:tc>
+        <w:tc>
+          <w:tcPr>
+            <w:tcW w:w="2301" w:type="dxa"/>
+            <w:tcBorders>
+              <w:top w:val="nil"/>
+            </w:tcBorders>
+            <w:shd w:fill="auto" w:val="clear"/>
+            <w:tcMar>
+              <w:left w:w="98" w:type="dxa"/>
+            </w:tcMar>
+          </w:tcPr>
+          <w:p>
+            <w:pPr>
+              <w:pStyle w:val="Normal"/>
+              <w:spacing w:lineRule="auto" w:line="240" w:before="0" w:after="0"/>
+              <w:rPr/>
+            </w:pPr>
+            <w:r>
+              <w:rPr/>
+              <w:t>20.04.2018r.</w:t>
             </w:r>
           </w:p>
         </w:tc>
@@ -5199,7 +5534,6 @@
   <w:style w:type="paragraph" w:styleId="Podtytu">
     <w:name w:val="Subtitle"/>
     <w:basedOn w:val="Nagwek"/>
-    <w:next w:val="Tretekstu"/>
     <w:qFormat/>
     <w:pPr>
       <w:spacing w:before="60" w:after="120"/>
@@ -5213,7 +5547,6 @@
   <w:style w:type="paragraph" w:styleId="Tytu">
     <w:name w:val="Title"/>
     <w:basedOn w:val="Nagwek"/>
-    <w:next w:val="Tretekstu"/>
     <w:qFormat/>
     <w:pPr>
       <w:jc w:val="center"/>

</xml_diff>

<commit_message>
Aktualizacja mobilnej aplikacji i dokumentacji
Dodanie testów jednostkowych do kolejnych metod
</commit_message>
<xml_diff>
--- a/WERSJA_ROBOCZA_DOKUMENTACJA.docx
+++ b/WERSJA_ROBOCZA_DOKUMENTACJA.docx
@@ -10370,7 +10370,25 @@
           <w:i/>
           <w:iCs/>
         </w:rPr>
-        <w:t xml:space="preserve">(string </w:t>
+        <w:t>(</w:t>
+      </w:r>
+      <w:r>
+        <w:rPr>
+          <w:b/>
+          <w:bCs/>
+          <w:i/>
+          <w:iCs/>
+        </w:rPr>
+        <w:t>S</w:t>
+      </w:r>
+      <w:r>
+        <w:rPr>
+          <w:b/>
+          <w:bCs/>
+          <w:i/>
+          <w:iCs/>
+        </w:rPr>
+        <w:t xml:space="preserve">tring </w:t>
       </w:r>
       <w:proofErr w:type="spellStart"/>
       <w:r>
@@ -10437,6 +10455,176 @@
         <w:t>(String login)</w:t>
       </w:r>
     </w:p>
+    <w:p>
+      <w:pPr>
+        <w:rPr>
+          <w:rFonts w:asciiTheme="minorHAnsi" w:hAnsiTheme="minorHAnsi" w:cs="Consolas"/>
+          <w:color w:val="000000"/>
+        </w:rPr>
+      </w:pPr>
+      <w:proofErr w:type="spellStart"/>
+      <w:r>
+        <w:rPr>
+          <w:rFonts w:asciiTheme="minorHAnsi" w:hAnsiTheme="minorHAnsi" w:cs="Consolas"/>
+          <w:b/>
+          <w:color w:val="000000"/>
+        </w:rPr>
+        <w:t>znajdzDaneUzytkownikaPoIdTest</w:t>
+      </w:r>
+      <w:proofErr w:type="spellEnd"/>
+      <w:r>
+        <w:rPr>
+          <w:rFonts w:asciiTheme="minorHAnsi" w:hAnsiTheme="minorHAnsi" w:cs="Consolas"/>
+          <w:b/>
+          <w:color w:val="000000"/>
+        </w:rPr>
+        <w:t xml:space="preserve"> – </w:t>
+      </w:r>
+      <w:r>
+        <w:rPr>
+          <w:rFonts w:asciiTheme="minorHAnsi" w:hAnsiTheme="minorHAnsi" w:cs="Consolas"/>
+          <w:color w:val="000000"/>
+        </w:rPr>
+        <w:t xml:space="preserve">testuje metodę </w:t>
+      </w:r>
+      <w:proofErr w:type="spellStart"/>
+      <w:r>
+        <w:rPr>
+          <w:rFonts w:asciiTheme="minorHAnsi" w:hAnsiTheme="minorHAnsi" w:cs="Consolas"/>
+          <w:b/>
+          <w:color w:val="000000"/>
+        </w:rPr>
+        <w:t>znajdzDaneUzytkownikaPoId</w:t>
+      </w:r>
+      <w:proofErr w:type="spellEnd"/>
+      <w:r>
+        <w:rPr>
+          <w:rFonts w:asciiTheme="minorHAnsi" w:hAnsiTheme="minorHAnsi" w:cs="Consolas"/>
+          <w:b/>
+          <w:color w:val="000000"/>
+        </w:rPr>
+        <w:t>(</w:t>
+      </w:r>
+      <w:r>
+        <w:rPr>
+          <w:rFonts w:asciiTheme="minorHAnsi" w:hAnsiTheme="minorHAnsi" w:cs="Consolas"/>
+          <w:b/>
+          <w:color w:val="000000"/>
+        </w:rPr>
+        <w:t>String</w:t>
+      </w:r>
+      <w:r>
+        <w:rPr>
+          <w:rFonts w:asciiTheme="minorHAnsi" w:hAnsiTheme="minorHAnsi" w:cs="Consolas"/>
+          <w:b/>
+          <w:color w:val="000000"/>
+        </w:rPr>
+        <w:t xml:space="preserve"> id) </w:t>
+      </w:r>
+      <w:r>
+        <w:rPr>
+          <w:rFonts w:asciiTheme="minorHAnsi" w:hAnsiTheme="minorHAnsi" w:cs="Consolas"/>
+          <w:color w:val="000000"/>
+        </w:rPr>
+        <w:t>(sprawdza, czy metoda zwraca dane oraz czy są to dane podanego jako parametr użytkownika)</w:t>
+      </w:r>
+    </w:p>
+    <w:p>
+      <w:pPr>
+        <w:rPr>
+          <w:rFonts w:asciiTheme="minorHAnsi" w:hAnsiTheme="minorHAnsi"/>
+        </w:rPr>
+      </w:pPr>
+      <w:proofErr w:type="spellStart"/>
+      <w:r>
+        <w:rPr>
+          <w:rFonts w:asciiTheme="minorHAnsi" w:hAnsiTheme="minorHAnsi" w:cs="Consolas"/>
+          <w:b/>
+          <w:color w:val="000000"/>
+        </w:rPr>
+        <w:t>zapiszStatusUzytkownikaTest</w:t>
+      </w:r>
+      <w:proofErr w:type="spellEnd"/>
+      <w:r>
+        <w:rPr>
+          <w:rFonts w:asciiTheme="minorHAnsi" w:hAnsiTheme="minorHAnsi" w:cs="Consolas"/>
+          <w:b/>
+          <w:color w:val="000000"/>
+        </w:rPr>
+        <w:t xml:space="preserve"> – </w:t>
+      </w:r>
+      <w:r>
+        <w:rPr>
+          <w:rFonts w:asciiTheme="minorHAnsi" w:hAnsiTheme="minorHAnsi" w:cs="Consolas"/>
+          <w:color w:val="000000"/>
+        </w:rPr>
+        <w:t xml:space="preserve">testuje metodę </w:t>
+      </w:r>
+      <w:proofErr w:type="spellStart"/>
+      <w:r>
+        <w:rPr>
+          <w:b/>
+        </w:rPr>
+        <w:t>zapiszStatusUzytkownika</w:t>
+      </w:r>
+      <w:proofErr w:type="spellEnd"/>
+      <w:r>
+        <w:rPr>
+          <w:b/>
+        </w:rPr>
+        <w:t>(</w:t>
+      </w:r>
+      <w:r>
+        <w:rPr>
+          <w:b/>
+        </w:rPr>
+        <w:t>String</w:t>
+      </w:r>
+      <w:r>
+        <w:rPr>
+          <w:b/>
+        </w:rPr>
+        <w:t xml:space="preserve"> </w:t>
+      </w:r>
+      <w:proofErr w:type="spellStart"/>
+      <w:r>
+        <w:rPr>
+          <w:b/>
+        </w:rPr>
+        <w:t>idUzytkownika</w:t>
+      </w:r>
+      <w:proofErr w:type="spellEnd"/>
+      <w:r>
+        <w:rPr>
+          <w:b/>
+        </w:rPr>
+        <w:t xml:space="preserve">, </w:t>
+      </w:r>
+      <w:r>
+        <w:rPr>
+          <w:b/>
+        </w:rPr>
+        <w:t>S</w:t>
+      </w:r>
+      <w:r>
+        <w:rPr>
+          <w:b/>
+        </w:rPr>
+        <w:t>tring status)</w:t>
+      </w:r>
+      <w:r>
+        <w:rPr>
+          <w:b/>
+        </w:rPr>
+        <w:t xml:space="preserve"> </w:t>
+      </w:r>
+      <w:r>
+        <w:t>(</w:t>
+      </w:r>
+      <w:r>
+        <w:t>sprawdza, czy został poprawnie zapisany nowy status użytkownika).</w:t>
+      </w:r>
+    </w:p>
     <w:p/>
     <w:p>
       <w:r>
@@ -10528,6 +10716,7 @@
         </w:rPr>
       </w:pPr>
       <w:r>
+        <w:lastRenderedPageBreak/>
         <w:t>Zmiana statusu</w:t>
       </w:r>
     </w:p>
@@ -10569,11 +10758,7 @@
       </w:r>
       <w:bookmarkEnd w:id="0"/>
       <w:r>
-        <w:t xml:space="preserve">wiadomość innemu użytkownikowi, należy wybrać go z listy kontaktów, klikając na jego loginie, następnie kliknąć na przycisk „Otwórz” znajdujący się w dolnej części okna programu (jeśli przycisk jest nieaktywny należy zmienić status). Otworzy się nowe okno, w którym wyświetlona jest </w:t>
-      </w:r>
-      <w:r>
-        <w:lastRenderedPageBreak/>
-        <w:t xml:space="preserve">dotychczasowa konwersacja z wybranym użytkownikiem. Aby wysłać wiadomość, należy wprowadzić jej treść w polu w dolnej części okna programu i wcisnąć </w:t>
+        <w:t xml:space="preserve">wiadomość innemu użytkownikowi, należy wybrać go z listy kontaktów, klikając na jego loginie, następnie kliknąć na przycisk „Otwórz” znajdujący się w dolnej części okna programu (jeśli przycisk jest nieaktywny należy zmienić status). Otworzy się nowe okno, w którym wyświetlona jest dotychczasowa konwersacja z wybranym użytkownikiem. Aby wysłać wiadomość, należy wprowadzić jej treść w polu w dolnej części okna programu i wcisnąć </w:t>
       </w:r>
       <w:proofErr w:type="spellStart"/>
       <w:r>
@@ -10702,6 +10887,8 @@
         <w:t>Blokowanie</w:t>
       </w:r>
     </w:p>
+    <w:p/>
+    <w:p/>
     <w:p/>
     <w:tbl>
       <w:tblPr>
@@ -10746,6 +10933,7 @@
               <w:spacing w:after="0" w:line="240" w:lineRule="auto"/>
             </w:pPr>
             <w:r>
+              <w:lastRenderedPageBreak/>
               <w:t>Numer wersji</w:t>
             </w:r>
           </w:p>
@@ -11111,7 +11299,6 @@
               <w:spacing w:after="0" w:line="240" w:lineRule="auto"/>
             </w:pPr>
             <w:r>
-              <w:lastRenderedPageBreak/>
               <w:t>0.3</w:t>
             </w:r>
           </w:p>
@@ -11745,7 +11932,6 @@
             <w:tcW w:w="2302" w:type="dxa"/>
             <w:tcBorders>
               <w:left w:val="single" w:sz="4" w:space="0" w:color="000001"/>
-              <w:bottom w:val="single" w:sz="4" w:space="0" w:color="000001"/>
               <w:right w:val="single" w:sz="4" w:space="0" w:color="000001"/>
             </w:tcBorders>
             <w:shd w:val="clear" w:color="auto" w:fill="auto"/>
@@ -11767,7 +11953,6 @@
             <w:tcW w:w="2303" w:type="dxa"/>
             <w:tcBorders>
               <w:left w:val="single" w:sz="4" w:space="0" w:color="000001"/>
-              <w:bottom w:val="single" w:sz="4" w:space="0" w:color="000001"/>
               <w:right w:val="single" w:sz="4" w:space="0" w:color="000001"/>
             </w:tcBorders>
             <w:shd w:val="clear" w:color="auto" w:fill="auto"/>
@@ -11782,8 +11967,14 @@
             <w:r>
               <w:t xml:space="preserve">Dodanie testów jednostkowych </w:t>
             </w:r>
+            <w:r>
+              <w:t xml:space="preserve">metod </w:t>
+            </w:r>
+            <w:bookmarkStart w:id="1" w:name="_GoBack"/>
+            <w:bookmarkEnd w:id="1"/>
             <w:proofErr w:type="spellStart"/>
             <w:r>
+              <w:lastRenderedPageBreak/>
               <w:t>znajdzDaneUzytkownikaPoIdTest</w:t>
             </w:r>
             <w:proofErr w:type="spellEnd"/>
@@ -11845,6 +12036,120 @@
             <w:tcW w:w="2304" w:type="dxa"/>
             <w:tcBorders>
               <w:left w:val="single" w:sz="4" w:space="0" w:color="000001"/>
+              <w:right w:val="single" w:sz="4" w:space="0" w:color="000001"/>
+            </w:tcBorders>
+            <w:shd w:val="clear" w:color="auto" w:fill="auto"/>
+            <w:tcMar>
+              <w:left w:w="93" w:type="dxa"/>
+            </w:tcMar>
+          </w:tcPr>
+          <w:p>
+            <w:pPr>
+              <w:spacing w:after="0" w:line="240" w:lineRule="auto"/>
+            </w:pPr>
+            <w:r>
+              <w:lastRenderedPageBreak/>
+              <w:t>Bartosz Giełdon</w:t>
+            </w:r>
+          </w:p>
+        </w:tc>
+        <w:tc>
+          <w:tcPr>
+            <w:tcW w:w="2302" w:type="dxa"/>
+            <w:tcBorders>
+              <w:left w:val="single" w:sz="4" w:space="0" w:color="000001"/>
+              <w:right w:val="single" w:sz="4" w:space="0" w:color="000001"/>
+            </w:tcBorders>
+            <w:shd w:val="clear" w:color="auto" w:fill="auto"/>
+            <w:tcMar>
+              <w:left w:w="93" w:type="dxa"/>
+            </w:tcMar>
+          </w:tcPr>
+          <w:p>
+            <w:pPr>
+              <w:spacing w:after="0" w:line="240" w:lineRule="auto"/>
+            </w:pPr>
+            <w:r>
+              <w:t>28.04.2018</w:t>
+            </w:r>
+            <w:r>
+              <w:t>r.</w:t>
+            </w:r>
+          </w:p>
+        </w:tc>
+      </w:tr>
+      <w:tr>
+        <w:tc>
+          <w:tcPr>
+            <w:tcW w:w="2302" w:type="dxa"/>
+            <w:tcBorders>
+              <w:left w:val="single" w:sz="4" w:space="0" w:color="000001"/>
+              <w:bottom w:val="single" w:sz="4" w:space="0" w:color="000001"/>
+              <w:right w:val="single" w:sz="4" w:space="0" w:color="000001"/>
+            </w:tcBorders>
+            <w:shd w:val="clear" w:color="auto" w:fill="auto"/>
+            <w:tcMar>
+              <w:left w:w="93" w:type="dxa"/>
+            </w:tcMar>
+          </w:tcPr>
+          <w:p>
+            <w:pPr>
+              <w:spacing w:after="0" w:line="240" w:lineRule="auto"/>
+            </w:pPr>
+            <w:r>
+              <w:t>0.9</w:t>
+            </w:r>
+          </w:p>
+        </w:tc>
+        <w:tc>
+          <w:tcPr>
+            <w:tcW w:w="2303" w:type="dxa"/>
+            <w:tcBorders>
+              <w:left w:val="single" w:sz="4" w:space="0" w:color="000001"/>
+              <w:bottom w:val="single" w:sz="4" w:space="0" w:color="000001"/>
+              <w:right w:val="single" w:sz="4" w:space="0" w:color="000001"/>
+            </w:tcBorders>
+            <w:shd w:val="clear" w:color="auto" w:fill="auto"/>
+            <w:tcMar>
+              <w:left w:w="93" w:type="dxa"/>
+            </w:tcMar>
+          </w:tcPr>
+          <w:p>
+            <w:pPr>
+              <w:spacing w:after="0" w:line="240" w:lineRule="auto"/>
+            </w:pPr>
+            <w:r>
+              <w:t xml:space="preserve">Dodanie testów jednostkowych </w:t>
+            </w:r>
+            <w:r>
+              <w:t xml:space="preserve">metod </w:t>
+            </w:r>
+            <w:proofErr w:type="spellStart"/>
+            <w:r>
+              <w:t>znajdzDaneUzytkownikaPoIdTest</w:t>
+            </w:r>
+            <w:proofErr w:type="spellEnd"/>
+            <w:r>
+              <w:t xml:space="preserve"> i </w:t>
+            </w:r>
+            <w:proofErr w:type="spellStart"/>
+            <w:r>
+              <w:t>zapiszStatusUzytkownikaTest</w:t>
+            </w:r>
+            <w:proofErr w:type="spellEnd"/>
+            <w:r>
+              <w:t xml:space="preserve"> do aplikacji </w:t>
+            </w:r>
+            <w:r>
+              <w:t>mobilnej.</w:t>
+            </w:r>
+          </w:p>
+        </w:tc>
+        <w:tc>
+          <w:tcPr>
+            <w:tcW w:w="2304" w:type="dxa"/>
+            <w:tcBorders>
+              <w:left w:val="single" w:sz="4" w:space="0" w:color="000001"/>
               <w:bottom w:val="single" w:sz="4" w:space="0" w:color="000001"/>
               <w:right w:val="single" w:sz="4" w:space="0" w:color="000001"/>
             </w:tcBorders>
@@ -11880,13 +12185,8 @@
               <w:spacing w:after="0" w:line="240" w:lineRule="auto"/>
             </w:pPr>
             <w:r>
-              <w:t>28.04.2018</w:t>
+              <w:t>4.05.2018r.</w:t>
             </w:r>
-            <w:r>
-              <w:t>r.</w:t>
-            </w:r>
-            <w:bookmarkStart w:id="1" w:name="_GoBack"/>
-            <w:bookmarkEnd w:id="1"/>
           </w:p>
         </w:tc>
       </w:tr>
@@ -13305,7 +13605,7 @@
 </file>
 
 <file path=customXml/itemProps1.xml><?xml version="1.0" encoding="utf-8"?>
-<ds:datastoreItem xmlns:ds="http://schemas.openxmlformats.org/officeDocument/2006/customXml" ds:itemID="{F1693184-6096-4294-B69C-BE3F9D446422}">
+<ds:datastoreItem xmlns:ds="http://schemas.openxmlformats.org/officeDocument/2006/customXml" ds:itemID="{B0923EDA-BB9B-497D-9722-7AD80EDB47E7}">
   <ds:schemaRefs>
     <ds:schemaRef ds:uri="http://schemas.openxmlformats.org/officeDocument/2006/bibliography"/>
   </ds:schemaRefs>

</xml_diff>